<commit_message>
removing my extra garbage
</commit_message>
<xml_diff>
--- a/Compact Questions Combined.docx
+++ b/Compact Questions Combined.docx
@@ -6,13 +6,15 @@
       <w:pPr>
         <w:pStyle w:val="Body"/>
         <w:rPr>
-          <w:rFonts w:ascii="Times New Roman" w:hAnsi="Times New Roman"/>
+          <w:rFonts w:ascii="Times New Roman" w:eastAsia="Times New Roman" w:hAnsi="Times New Roman" w:cs="Times New Roman"/>
           <w:b/>
           <w:bCs/>
           <w:sz w:val="24"/>
           <w:szCs w:val="24"/>
         </w:rPr>
       </w:pPr>
+      <w:bookmarkStart w:id="0" w:name="_GoBack"/>
+      <w:bookmarkEnd w:id="0"/>
       <w:r>
         <w:rPr>
           <w:rFonts w:ascii="Times New Roman" w:hAnsi="Times New Roman"/>
@@ -21,14 +23,226 @@
           <w:sz w:val="24"/>
           <w:szCs w:val="24"/>
         </w:rPr>
-        <w:t>Make some changes</w:t>
-      </w:r>
-    </w:p>
-    <w:p>
-      <w:pPr>
-        <w:pStyle w:val="Body"/>
-        <w:rPr>
-          <w:rFonts w:ascii="Times New Roman" w:hAnsi="Times New Roman"/>
+        <w:t>How does your degree program typically work?  What are the milestones and the typical time frame for achieving them?</w:t>
+      </w:r>
+    </w:p>
+    <w:p>
+      <w:pPr>
+        <w:pStyle w:val="Body"/>
+        <w:rPr>
+          <w:rFonts w:ascii="Times New Roman" w:eastAsia="Times New Roman" w:hAnsi="Times New Roman" w:cs="Times New Roman"/>
+          <w:sz w:val="24"/>
+          <w:szCs w:val="24"/>
+        </w:rPr>
+      </w:pPr>
+    </w:p>
+    <w:p>
+      <w:pPr>
+        <w:pStyle w:val="Body"/>
+        <w:rPr>
+          <w:rFonts w:ascii="Times New Roman" w:eastAsia="Times New Roman" w:hAnsi="Times New Roman" w:cs="Times New Roman"/>
+          <w:sz w:val="24"/>
+          <w:szCs w:val="24"/>
+        </w:rPr>
+      </w:pPr>
+      <w:r>
+        <w:rPr>
+          <w:rFonts w:ascii="Times New Roman" w:hAnsi="Times New Roman"/>
+          <w:sz w:val="24"/>
+          <w:szCs w:val="24"/>
+        </w:rPr>
+        <w:t>Mark:</w:t>
+      </w:r>
+    </w:p>
+    <w:p>
+      <w:pPr>
+        <w:pStyle w:val="Body"/>
+        <w:rPr>
+          <w:rFonts w:ascii="Times New Roman" w:eastAsia="Times New Roman" w:hAnsi="Times New Roman" w:cs="Times New Roman"/>
+          <w:sz w:val="24"/>
+          <w:szCs w:val="24"/>
+        </w:rPr>
+      </w:pPr>
+    </w:p>
+    <w:p>
+      <w:pPr>
+        <w:pStyle w:val="Body"/>
+        <w:rPr>
+          <w:rFonts w:ascii="Times New Roman" w:eastAsia="Times New Roman" w:hAnsi="Times New Roman" w:cs="Times New Roman"/>
+          <w:sz w:val="24"/>
+          <w:szCs w:val="24"/>
+        </w:rPr>
+      </w:pPr>
+      <w:r>
+        <w:rPr>
+          <w:rFonts w:ascii="Times New Roman" w:hAnsi="Times New Roman"/>
+          <w:sz w:val="24"/>
+          <w:szCs w:val="24"/>
+        </w:rPr>
+        <w:t>My degree program, an M.S., typically lasts two years. There are three major milestones during that time:</w:t>
+      </w:r>
+    </w:p>
+    <w:p>
+      <w:pPr>
+        <w:pStyle w:val="Body"/>
+        <w:rPr>
+          <w:rFonts w:ascii="Times New Roman" w:eastAsia="Times New Roman" w:hAnsi="Times New Roman" w:cs="Times New Roman"/>
+          <w:sz w:val="24"/>
+          <w:szCs w:val="24"/>
+        </w:rPr>
+      </w:pPr>
+      <w:r>
+        <w:rPr>
+          <w:rFonts w:ascii="Times New Roman" w:hAnsi="Times New Roman"/>
+          <w:sz w:val="24"/>
+          <w:szCs w:val="24"/>
+        </w:rPr>
+        <w:t xml:space="preserve">        1. Thesis proposal (2nd or 3rd semester)</w:t>
+      </w:r>
+    </w:p>
+    <w:p>
+      <w:pPr>
+        <w:pStyle w:val="Body"/>
+        <w:rPr>
+          <w:rFonts w:ascii="Times New Roman" w:eastAsia="Times New Roman" w:hAnsi="Times New Roman" w:cs="Times New Roman"/>
+          <w:sz w:val="24"/>
+          <w:szCs w:val="24"/>
+        </w:rPr>
+      </w:pPr>
+      <w:r>
+        <w:rPr>
+          <w:rFonts w:ascii="Times New Roman" w:hAnsi="Times New Roman"/>
+          <w:sz w:val="24"/>
+          <w:szCs w:val="24"/>
+        </w:rPr>
+        <w:t xml:space="preserve">        2. Course work completion (3rd semester)</w:t>
+      </w:r>
+    </w:p>
+    <w:p>
+      <w:pPr>
+        <w:pStyle w:val="Body"/>
+        <w:rPr>
+          <w:rFonts w:ascii="Times New Roman" w:eastAsia="Times New Roman" w:hAnsi="Times New Roman" w:cs="Times New Roman"/>
+          <w:sz w:val="24"/>
+          <w:szCs w:val="24"/>
+        </w:rPr>
+      </w:pPr>
+      <w:r>
+        <w:rPr>
+          <w:rFonts w:ascii="Times New Roman" w:hAnsi="Times New Roman"/>
+          <w:sz w:val="24"/>
+          <w:szCs w:val="24"/>
+        </w:rPr>
+        <w:t xml:space="preserve">        3. Thesis defense (4th semester)</w:t>
+      </w:r>
+    </w:p>
+    <w:p>
+      <w:pPr>
+        <w:pStyle w:val="Body"/>
+        <w:rPr>
+          <w:rFonts w:ascii="Times New Roman" w:eastAsia="Times New Roman" w:hAnsi="Times New Roman" w:cs="Times New Roman"/>
+          <w:sz w:val="24"/>
+          <w:szCs w:val="24"/>
+        </w:rPr>
+      </w:pPr>
+      <w:r>
+        <w:rPr>
+          <w:rFonts w:ascii="Times New Roman" w:hAnsi="Times New Roman"/>
+          <w:sz w:val="24"/>
+          <w:szCs w:val="24"/>
+        </w:rPr>
+        <w:t>I'm currently in my 3rd semester.</w:t>
+      </w:r>
+    </w:p>
+    <w:p>
+      <w:pPr>
+        <w:pStyle w:val="Body"/>
+        <w:rPr>
+          <w:rFonts w:ascii="Times New Roman" w:eastAsia="Times New Roman" w:hAnsi="Times New Roman" w:cs="Times New Roman"/>
+          <w:sz w:val="24"/>
+          <w:szCs w:val="24"/>
+        </w:rPr>
+      </w:pPr>
+    </w:p>
+    <w:p>
+      <w:pPr>
+        <w:pStyle w:val="Body"/>
+        <w:rPr>
+          <w:rFonts w:ascii="Times New Roman" w:eastAsia="Times New Roman" w:hAnsi="Times New Roman" w:cs="Times New Roman"/>
+          <w:sz w:val="24"/>
+          <w:szCs w:val="24"/>
+        </w:rPr>
+      </w:pPr>
+      <w:r>
+        <w:rPr>
+          <w:rFonts w:ascii="Times New Roman" w:hAnsi="Times New Roman"/>
+          <w:sz w:val="24"/>
+          <w:szCs w:val="24"/>
+        </w:rPr>
+        <w:t>Derek:</w:t>
+      </w:r>
+    </w:p>
+    <w:p>
+      <w:pPr>
+        <w:pStyle w:val="Body"/>
+        <w:rPr>
+          <w:rFonts w:ascii="Times New Roman" w:eastAsia="Times New Roman" w:hAnsi="Times New Roman" w:cs="Times New Roman"/>
+          <w:sz w:val="24"/>
+          <w:szCs w:val="24"/>
+        </w:rPr>
+      </w:pPr>
+    </w:p>
+    <w:p>
+      <w:pPr>
+        <w:pStyle w:val="Body"/>
+        <w:rPr>
+          <w:rFonts w:ascii="Times New Roman" w:eastAsia="Times New Roman" w:hAnsi="Times New Roman" w:cs="Times New Roman"/>
+          <w:sz w:val="24"/>
+          <w:szCs w:val="24"/>
+        </w:rPr>
+      </w:pPr>
+      <w:r>
+        <w:rPr>
+          <w:rFonts w:ascii="Times New Roman" w:hAnsi="Times New Roman"/>
+          <w:sz w:val="24"/>
+          <w:szCs w:val="24"/>
+        </w:rPr>
+        <w:t xml:space="preserve">I’m in my 6th year of the PhD program. I am wrapping up my dissertation right now and will defend it by the end of Sept. That, I guess is </w:t>
+      </w:r>
+      <w:r>
+        <w:rPr>
+          <w:rFonts w:ascii="Times New Roman" w:hAnsi="Times New Roman"/>
+          <w:i/>
+          <w:iCs/>
+          <w:sz w:val="24"/>
+          <w:szCs w:val="24"/>
+        </w:rPr>
+        <w:t>the</w:t>
+      </w:r>
+      <w:r>
+        <w:rPr>
+          <w:rFonts w:ascii="Times New Roman" w:hAnsi="Times New Roman"/>
+          <w:sz w:val="24"/>
+          <w:szCs w:val="24"/>
+        </w:rPr>
+        <w:t xml:space="preserve"> milestone, other than the job-hunting that I’m also doing throughout the year.</w:t>
+      </w:r>
+    </w:p>
+    <w:p>
+      <w:pPr>
+        <w:pStyle w:val="Body"/>
+        <w:rPr>
+          <w:rFonts w:ascii="Times New Roman" w:eastAsia="Times New Roman" w:hAnsi="Times New Roman" w:cs="Times New Roman"/>
+          <w:sz w:val="24"/>
+          <w:szCs w:val="24"/>
+        </w:rPr>
+      </w:pPr>
+    </w:p>
+    <w:p>
+      <w:pPr>
+        <w:pStyle w:val="Body"/>
+        <w:rPr>
+          <w:rFonts w:ascii="Times New Roman" w:eastAsia="Times New Roman" w:hAnsi="Times New Roman" w:cs="Times New Roman"/>
           <w:b/>
           <w:bCs/>
           <w:sz w:val="24"/>
@@ -43,540 +257,270 @@
           <w:sz w:val="24"/>
           <w:szCs w:val="24"/>
         </w:rPr>
-        <w:t>Make Some More Changes 2</w:t>
-      </w:r>
-      <w:bookmarkStart w:id="0" w:name="_GoBack"/>
-      <w:bookmarkEnd w:id="0"/>
-    </w:p>
-    <w:p>
-      <w:pPr>
-        <w:pStyle w:val="Body"/>
-        <w:rPr>
-          <w:rFonts w:ascii="Times New Roman" w:hAnsi="Times New Roman"/>
+        <w:t>What are your expectations for this project in relation to where you are in your program?</w:t>
+      </w:r>
+    </w:p>
+    <w:p>
+      <w:pPr>
+        <w:pStyle w:val="Body"/>
+        <w:rPr>
+          <w:rFonts w:ascii="Times New Roman" w:eastAsia="Times New Roman" w:hAnsi="Times New Roman" w:cs="Times New Roman"/>
+          <w:sz w:val="24"/>
+          <w:szCs w:val="24"/>
+        </w:rPr>
+      </w:pPr>
+    </w:p>
+    <w:p>
+      <w:pPr>
+        <w:pStyle w:val="Body"/>
+        <w:rPr>
+          <w:rFonts w:ascii="Times New Roman" w:eastAsia="Times New Roman" w:hAnsi="Times New Roman" w:cs="Times New Roman"/>
+          <w:sz w:val="24"/>
+          <w:szCs w:val="24"/>
+        </w:rPr>
+      </w:pPr>
+      <w:r>
+        <w:rPr>
+          <w:rFonts w:ascii="Times New Roman" w:hAnsi="Times New Roman"/>
+          <w:sz w:val="24"/>
+          <w:szCs w:val="24"/>
+        </w:rPr>
+        <w:t>Mark: I’m trying to position this paper as a nice compliment to my thesis. This work won't be necessary for my graduation. Instead it will hopefully add to my thesis in some</w:t>
+      </w:r>
+      <w:r>
+        <w:rPr>
+          <w:rFonts w:ascii="Times New Roman" w:hAnsi="Times New Roman"/>
+          <w:sz w:val="24"/>
+          <w:szCs w:val="24"/>
+        </w:rPr>
+        <w:t xml:space="preserve"> </w:t>
+      </w:r>
+      <w:r>
+        <w:rPr>
+          <w:rFonts w:ascii="Times New Roman" w:hAnsi="Times New Roman"/>
+          <w:sz w:val="24"/>
+          <w:szCs w:val="24"/>
+        </w:rPr>
+        <w:t>way and increase the breadth of research available to me after graduation. My thesis proposal is building an autonomous assistive agent using IRL. Very similar but without any attention to ethical questions.</w:t>
+      </w:r>
+    </w:p>
+    <w:p>
+      <w:pPr>
+        <w:pStyle w:val="Body"/>
+        <w:rPr>
+          <w:rFonts w:ascii="Times New Roman" w:eastAsia="Times New Roman" w:hAnsi="Times New Roman" w:cs="Times New Roman"/>
+          <w:sz w:val="24"/>
+          <w:szCs w:val="24"/>
+        </w:rPr>
+      </w:pPr>
+    </w:p>
+    <w:p>
+      <w:pPr>
+        <w:pStyle w:val="Body"/>
+        <w:rPr>
+          <w:rFonts w:ascii="Times New Roman" w:eastAsia="Times New Roman" w:hAnsi="Times New Roman" w:cs="Times New Roman"/>
+          <w:sz w:val="24"/>
+          <w:szCs w:val="24"/>
+        </w:rPr>
+      </w:pPr>
+      <w:r>
+        <w:rPr>
+          <w:rFonts w:ascii="Times New Roman" w:hAnsi="Times New Roman"/>
+          <w:sz w:val="24"/>
+          <w:szCs w:val="24"/>
+        </w:rPr>
+        <w:t>Derek: This project is not necessary for me either, since I’m defending my dissertation on a different topic. But I am gradually transitioning into working on philosophy of action. And I hope that this project can help me narrow down my research focus on some particular aspects of action.</w:t>
+      </w:r>
+    </w:p>
+    <w:p>
+      <w:pPr>
+        <w:pStyle w:val="Body"/>
+        <w:rPr>
+          <w:rFonts w:ascii="Times New Roman" w:eastAsia="Times New Roman" w:hAnsi="Times New Roman" w:cs="Times New Roman"/>
+          <w:sz w:val="24"/>
+          <w:szCs w:val="24"/>
+        </w:rPr>
+      </w:pPr>
+    </w:p>
+    <w:p>
+      <w:pPr>
+        <w:pStyle w:val="Body"/>
+        <w:rPr>
+          <w:rFonts w:ascii="Times New Roman" w:eastAsia="Times New Roman" w:hAnsi="Times New Roman" w:cs="Times New Roman"/>
           <w:b/>
           <w:bCs/>
           <w:sz w:val="24"/>
           <w:szCs w:val="24"/>
         </w:rPr>
       </w:pPr>
-    </w:p>
-    <w:p>
-      <w:pPr>
-        <w:pStyle w:val="Body"/>
-        <w:rPr>
-          <w:rFonts w:ascii="Times New Roman" w:eastAsia="Times New Roman" w:hAnsi="Times New Roman" w:cs="Times New Roman"/>
+      <w:r>
+        <w:rPr>
+          <w:rFonts w:ascii="Times New Roman" w:hAnsi="Times New Roman"/>
           <w:b/>
           <w:bCs/>
           <w:sz w:val="24"/>
           <w:szCs w:val="24"/>
         </w:rPr>
-      </w:pPr>
-      <w:r>
-        <w:rPr>
-          <w:rFonts w:ascii="Times New Roman" w:hAnsi="Times New Roman"/>
+        <w:t>How does your relationship with your advisor work?</w:t>
+      </w:r>
+    </w:p>
+    <w:p>
+      <w:pPr>
+        <w:pStyle w:val="Body"/>
+        <w:rPr>
+          <w:rFonts w:ascii="Times New Roman" w:eastAsia="Times New Roman" w:hAnsi="Times New Roman" w:cs="Times New Roman"/>
+          <w:sz w:val="24"/>
+          <w:szCs w:val="24"/>
+        </w:rPr>
+      </w:pPr>
+    </w:p>
+    <w:p>
+      <w:pPr>
+        <w:pStyle w:val="Body"/>
+        <w:rPr>
+          <w:rFonts w:ascii="Times New Roman" w:eastAsia="Times New Roman" w:hAnsi="Times New Roman" w:cs="Times New Roman"/>
+          <w:sz w:val="24"/>
+          <w:szCs w:val="24"/>
+        </w:rPr>
+      </w:pPr>
+      <w:r>
+        <w:rPr>
+          <w:rFonts w:ascii="Times New Roman" w:hAnsi="Times New Roman"/>
+          <w:sz w:val="24"/>
+          <w:szCs w:val="24"/>
+        </w:rPr>
+        <w:t xml:space="preserve">Mark: My advisor is happy with staying hands off with my research. </w:t>
+      </w:r>
+      <w:r>
+        <w:rPr>
+          <w:rFonts w:ascii="Times New Roman" w:hAnsi="Times New Roman"/>
+          <w:sz w:val="24"/>
+          <w:szCs w:val="24"/>
+        </w:rPr>
+        <w:t>Even so, b</w:t>
+      </w:r>
+      <w:r>
+        <w:rPr>
+          <w:rFonts w:ascii="Times New Roman" w:hAnsi="Times New Roman"/>
+          <w:sz w:val="24"/>
+          <w:szCs w:val="24"/>
+        </w:rPr>
+        <w:t xml:space="preserve">eing as </w:t>
+      </w:r>
+      <w:r>
+        <w:rPr>
+          <w:rFonts w:ascii="Times New Roman" w:hAnsi="Times New Roman"/>
+          <w:sz w:val="24"/>
+          <w:szCs w:val="24"/>
+        </w:rPr>
+        <w:t>early</w:t>
+      </w:r>
+      <w:r>
+        <w:rPr>
+          <w:rFonts w:ascii="Times New Roman" w:hAnsi="Times New Roman"/>
+          <w:sz w:val="24"/>
+          <w:szCs w:val="24"/>
+        </w:rPr>
+        <w:t xml:space="preserve"> as I am with re</w:t>
+      </w:r>
+      <w:r>
+        <w:rPr>
+          <w:rFonts w:ascii="Times New Roman" w:hAnsi="Times New Roman"/>
+          <w:sz w:val="24"/>
+          <w:szCs w:val="24"/>
+        </w:rPr>
+        <w:t>search</w:t>
+      </w:r>
+      <w:r>
+        <w:rPr>
+          <w:rFonts w:ascii="Times New Roman" w:hAnsi="Times New Roman"/>
+          <w:sz w:val="24"/>
+          <w:szCs w:val="24"/>
+        </w:rPr>
+        <w:t>,</w:t>
+      </w:r>
+      <w:r>
+        <w:rPr>
+          <w:rFonts w:ascii="Times New Roman" w:hAnsi="Times New Roman"/>
+          <w:sz w:val="24"/>
+          <w:szCs w:val="24"/>
+        </w:rPr>
+        <w:t xml:space="preserve"> I do seek his input a lot</w:t>
+      </w:r>
+      <w:r>
+        <w:rPr>
+          <w:rFonts w:ascii="Times New Roman" w:hAnsi="Times New Roman"/>
+          <w:sz w:val="24"/>
+          <w:szCs w:val="24"/>
+        </w:rPr>
+        <w:t>.</w:t>
+      </w:r>
+      <w:r>
+        <w:rPr>
+          <w:rFonts w:ascii="Times New Roman" w:hAnsi="Times New Roman"/>
+          <w:sz w:val="24"/>
+          <w:szCs w:val="24"/>
+        </w:rPr>
+        <w:t xml:space="preserve"> I have found it to be very helpful.</w:t>
+      </w:r>
+    </w:p>
+    <w:p>
+      <w:pPr>
+        <w:pStyle w:val="Body"/>
+        <w:rPr>
+          <w:rFonts w:ascii="Times New Roman" w:eastAsia="Times New Roman" w:hAnsi="Times New Roman" w:cs="Times New Roman"/>
+          <w:sz w:val="24"/>
+          <w:szCs w:val="24"/>
+        </w:rPr>
+      </w:pPr>
+    </w:p>
+    <w:p>
+      <w:pPr>
+        <w:pStyle w:val="Body"/>
+        <w:rPr>
+          <w:rFonts w:ascii="Times New Roman" w:eastAsia="Times New Roman" w:hAnsi="Times New Roman" w:cs="Times New Roman"/>
+          <w:sz w:val="24"/>
+          <w:szCs w:val="24"/>
+        </w:rPr>
+      </w:pPr>
+      <w:r>
+        <w:rPr>
+          <w:rFonts w:ascii="Times New Roman" w:hAnsi="Times New Roman"/>
+          <w:sz w:val="24"/>
+          <w:szCs w:val="24"/>
+        </w:rPr>
+        <w:t>Derek: My advisor for this project is pretty hands off too, partly because he is on leave this semester. But he is happy to meet and discuss any issue that arises.</w:t>
+      </w:r>
+    </w:p>
+    <w:p>
+      <w:pPr>
+        <w:pStyle w:val="Body"/>
+        <w:rPr>
+          <w:rFonts w:ascii="Times New Roman" w:eastAsia="Times New Roman" w:hAnsi="Times New Roman" w:cs="Times New Roman"/>
+          <w:sz w:val="24"/>
+          <w:szCs w:val="24"/>
+        </w:rPr>
+      </w:pPr>
+    </w:p>
+    <w:p>
+      <w:pPr>
+        <w:pStyle w:val="Body"/>
+        <w:rPr>
+          <w:rFonts w:ascii="Times New Roman" w:eastAsia="Times New Roman" w:hAnsi="Times New Roman" w:cs="Times New Roman"/>
           <w:b/>
           <w:bCs/>
           <w:sz w:val="24"/>
           <w:szCs w:val="24"/>
         </w:rPr>
-        <w:t>How does your degree program typically work?  What are the milestones and the typical time frame for achieving them?</w:t>
-      </w:r>
-    </w:p>
-    <w:p>
-      <w:pPr>
-        <w:pStyle w:val="Body"/>
-        <w:rPr>
-          <w:rFonts w:ascii="Times New Roman" w:eastAsia="Times New Roman" w:hAnsi="Times New Roman" w:cs="Times New Roman"/>
-          <w:sz w:val="24"/>
-          <w:szCs w:val="24"/>
-        </w:rPr>
-      </w:pPr>
-    </w:p>
-    <w:p>
-      <w:pPr>
-        <w:pStyle w:val="Body"/>
-        <w:rPr>
-          <w:rFonts w:ascii="Times New Roman" w:eastAsia="Times New Roman" w:hAnsi="Times New Roman" w:cs="Times New Roman"/>
-          <w:sz w:val="24"/>
-          <w:szCs w:val="24"/>
-        </w:rPr>
-      </w:pPr>
-      <w:r>
-        <w:rPr>
-          <w:rFonts w:ascii="Times New Roman" w:hAnsi="Times New Roman"/>
-          <w:sz w:val="24"/>
-          <w:szCs w:val="24"/>
-        </w:rPr>
-        <w:t>Mark:</w:t>
-      </w:r>
-    </w:p>
-    <w:p>
-      <w:pPr>
-        <w:pStyle w:val="Body"/>
-        <w:rPr>
-          <w:rFonts w:ascii="Times New Roman" w:eastAsia="Times New Roman" w:hAnsi="Times New Roman" w:cs="Times New Roman"/>
-          <w:sz w:val="24"/>
-          <w:szCs w:val="24"/>
-        </w:rPr>
-      </w:pPr>
-    </w:p>
-    <w:p>
-      <w:pPr>
-        <w:pStyle w:val="Body"/>
-        <w:rPr>
-          <w:rFonts w:ascii="Times New Roman" w:eastAsia="Times New Roman" w:hAnsi="Times New Roman" w:cs="Times New Roman"/>
-          <w:sz w:val="24"/>
-          <w:szCs w:val="24"/>
-        </w:rPr>
-      </w:pPr>
-      <w:r>
-        <w:rPr>
-          <w:rFonts w:ascii="Times New Roman" w:hAnsi="Times New Roman"/>
-          <w:sz w:val="24"/>
-          <w:szCs w:val="24"/>
-        </w:rPr>
-        <w:t>My degree program, an M.S., typically lasts two years. There are three major milestones during that time:</w:t>
-      </w:r>
-    </w:p>
-    <w:p>
-      <w:pPr>
-        <w:pStyle w:val="Body"/>
-        <w:rPr>
-          <w:rFonts w:ascii="Times New Roman" w:eastAsia="Times New Roman" w:hAnsi="Times New Roman" w:cs="Times New Roman"/>
-          <w:sz w:val="24"/>
-          <w:szCs w:val="24"/>
-        </w:rPr>
-      </w:pPr>
-      <w:r>
-        <w:rPr>
-          <w:rFonts w:ascii="Times New Roman" w:hAnsi="Times New Roman"/>
-          <w:sz w:val="24"/>
-          <w:szCs w:val="24"/>
-        </w:rPr>
-        <w:t xml:space="preserve">        1. Thesis proposal (2nd or 3rd semester)</w:t>
-      </w:r>
-    </w:p>
-    <w:p>
-      <w:pPr>
-        <w:pStyle w:val="Body"/>
-        <w:rPr>
-          <w:rFonts w:ascii="Times New Roman" w:eastAsia="Times New Roman" w:hAnsi="Times New Roman" w:cs="Times New Roman"/>
-          <w:sz w:val="24"/>
-          <w:szCs w:val="24"/>
-        </w:rPr>
-      </w:pPr>
-      <w:r>
-        <w:rPr>
-          <w:rFonts w:ascii="Times New Roman" w:hAnsi="Times New Roman"/>
-          <w:sz w:val="24"/>
-          <w:szCs w:val="24"/>
-        </w:rPr>
-        <w:t xml:space="preserve">        2. Course work completion (3rd semester)</w:t>
-      </w:r>
-    </w:p>
-    <w:p>
-      <w:pPr>
-        <w:pStyle w:val="Body"/>
-        <w:rPr>
-          <w:rFonts w:ascii="Times New Roman" w:eastAsia="Times New Roman" w:hAnsi="Times New Roman" w:cs="Times New Roman"/>
-          <w:sz w:val="24"/>
-          <w:szCs w:val="24"/>
-        </w:rPr>
-      </w:pPr>
-      <w:r>
-        <w:rPr>
-          <w:rFonts w:ascii="Times New Roman" w:hAnsi="Times New Roman"/>
-          <w:sz w:val="24"/>
-          <w:szCs w:val="24"/>
-        </w:rPr>
-        <w:t xml:space="preserve">        3. Thesis defense (4th semester)</w:t>
-      </w:r>
-    </w:p>
-    <w:p>
-      <w:pPr>
-        <w:pStyle w:val="Body"/>
-        <w:rPr>
-          <w:rFonts w:ascii="Times New Roman" w:eastAsia="Times New Roman" w:hAnsi="Times New Roman" w:cs="Times New Roman"/>
-          <w:sz w:val="24"/>
-          <w:szCs w:val="24"/>
-        </w:rPr>
-      </w:pPr>
-      <w:r>
-        <w:rPr>
-          <w:rFonts w:ascii="Times New Roman" w:hAnsi="Times New Roman"/>
-          <w:sz w:val="24"/>
-          <w:szCs w:val="24"/>
-        </w:rPr>
-        <w:t>I'm currently in my 3rd semester.</w:t>
-      </w:r>
-    </w:p>
-    <w:p>
-      <w:pPr>
-        <w:pStyle w:val="Body"/>
-        <w:rPr>
-          <w:rFonts w:ascii="Times New Roman" w:eastAsia="Times New Roman" w:hAnsi="Times New Roman" w:cs="Times New Roman"/>
-          <w:sz w:val="24"/>
-          <w:szCs w:val="24"/>
-        </w:rPr>
-      </w:pPr>
-    </w:p>
-    <w:p>
-      <w:pPr>
-        <w:pStyle w:val="Body"/>
-        <w:rPr>
-          <w:rFonts w:ascii="Times New Roman" w:eastAsia="Times New Roman" w:hAnsi="Times New Roman" w:cs="Times New Roman"/>
-          <w:sz w:val="24"/>
-          <w:szCs w:val="24"/>
-        </w:rPr>
-      </w:pPr>
-      <w:r>
-        <w:rPr>
-          <w:rFonts w:ascii="Times New Roman" w:hAnsi="Times New Roman"/>
-          <w:sz w:val="24"/>
-          <w:szCs w:val="24"/>
-        </w:rPr>
-        <w:t>Derek:</w:t>
-      </w:r>
-    </w:p>
-    <w:p>
-      <w:pPr>
-        <w:pStyle w:val="Body"/>
-        <w:rPr>
-          <w:rFonts w:ascii="Times New Roman" w:eastAsia="Times New Roman" w:hAnsi="Times New Roman" w:cs="Times New Roman"/>
-          <w:sz w:val="24"/>
-          <w:szCs w:val="24"/>
-        </w:rPr>
-      </w:pPr>
-    </w:p>
-    <w:p>
-      <w:pPr>
-        <w:pStyle w:val="Body"/>
-        <w:rPr>
-          <w:rFonts w:ascii="Times New Roman" w:eastAsia="Times New Roman" w:hAnsi="Times New Roman" w:cs="Times New Roman"/>
-          <w:sz w:val="24"/>
-          <w:szCs w:val="24"/>
-        </w:rPr>
-      </w:pPr>
-      <w:r>
-        <w:rPr>
-          <w:rFonts w:ascii="Times New Roman" w:hAnsi="Times New Roman"/>
-          <w:sz w:val="24"/>
-          <w:szCs w:val="24"/>
-        </w:rPr>
-        <w:t xml:space="preserve">I’m in my 6th year of the PhD program. I am wrapping up my dissertation right now and will defend it by the end of Sept. That, I guess is </w:t>
-      </w:r>
-      <w:r>
-        <w:rPr>
-          <w:rFonts w:ascii="Times New Roman" w:hAnsi="Times New Roman"/>
-          <w:i/>
-          <w:iCs/>
-          <w:sz w:val="24"/>
-          <w:szCs w:val="24"/>
-        </w:rPr>
-        <w:t>the</w:t>
-      </w:r>
-      <w:r>
-        <w:rPr>
-          <w:rFonts w:ascii="Times New Roman" w:hAnsi="Times New Roman"/>
-          <w:sz w:val="24"/>
-          <w:szCs w:val="24"/>
-        </w:rPr>
-        <w:t xml:space="preserve"> milestone, other than the job-hunting that I’m also doing throughout the year.</w:t>
-      </w:r>
-    </w:p>
-    <w:p>
-      <w:pPr>
-        <w:pStyle w:val="Body"/>
-        <w:rPr>
-          <w:rFonts w:ascii="Times New Roman" w:eastAsia="Times New Roman" w:hAnsi="Times New Roman" w:cs="Times New Roman"/>
-          <w:sz w:val="24"/>
-          <w:szCs w:val="24"/>
-        </w:rPr>
-      </w:pPr>
-    </w:p>
-    <w:p>
-      <w:pPr>
-        <w:pStyle w:val="Body"/>
-        <w:rPr>
-          <w:rFonts w:ascii="Times New Roman" w:eastAsia="Times New Roman" w:hAnsi="Times New Roman" w:cs="Times New Roman"/>
+      </w:pPr>
+      <w:r>
+        <w:rPr>
+          <w:rFonts w:ascii="Times New Roman" w:hAnsi="Times New Roman"/>
           <w:b/>
           <w:bCs/>
           <w:sz w:val="24"/>
           <w:szCs w:val="24"/>
         </w:rPr>
-      </w:pPr>
-      <w:r>
-        <w:rPr>
-          <w:rFonts w:ascii="Times New Roman" w:hAnsi="Times New Roman"/>
-          <w:b/>
-          <w:bCs/>
-          <w:sz w:val="24"/>
-          <w:szCs w:val="24"/>
-        </w:rPr>
-        <w:t>What are your expectations for this project in relation to where you are in your program?</w:t>
-      </w:r>
-    </w:p>
-    <w:p>
-      <w:pPr>
-        <w:pStyle w:val="Body"/>
-        <w:rPr>
-          <w:rFonts w:ascii="Times New Roman" w:eastAsia="Times New Roman" w:hAnsi="Times New Roman" w:cs="Times New Roman"/>
-          <w:sz w:val="24"/>
-          <w:szCs w:val="24"/>
-        </w:rPr>
-      </w:pPr>
-    </w:p>
-    <w:p>
-      <w:pPr>
-        <w:pStyle w:val="Body"/>
-        <w:rPr>
-          <w:rFonts w:ascii="Times New Roman" w:eastAsia="Times New Roman" w:hAnsi="Times New Roman" w:cs="Times New Roman"/>
-          <w:sz w:val="24"/>
-          <w:szCs w:val="24"/>
-        </w:rPr>
-      </w:pPr>
-      <w:r>
-        <w:rPr>
-          <w:rFonts w:ascii="Times New Roman" w:hAnsi="Times New Roman"/>
-          <w:sz w:val="24"/>
-          <w:szCs w:val="24"/>
-        </w:rPr>
-        <w:t>Mark: I’m trying to position this paper as a nice compliment to my thesis. This work won't be necessary for my graduation. Instead it will hopefully add to my thesis in some</w:t>
-      </w:r>
-      <w:r>
-        <w:rPr>
-          <w:rFonts w:ascii="Times New Roman" w:hAnsi="Times New Roman"/>
-          <w:sz w:val="24"/>
-          <w:szCs w:val="24"/>
-        </w:rPr>
-        <w:t xml:space="preserve"> </w:t>
-      </w:r>
-      <w:r>
-        <w:rPr>
-          <w:rFonts w:ascii="Times New Roman" w:hAnsi="Times New Roman"/>
-          <w:sz w:val="24"/>
-          <w:szCs w:val="24"/>
-        </w:rPr>
-        <w:t>way and increase the breadth of research available to me after graduation. My thesis proposal is building an autonomous assistive agent using IRL. Very similar but without any attention to ethical questions.</w:t>
-      </w:r>
-    </w:p>
-    <w:p>
-      <w:pPr>
-        <w:pStyle w:val="Body"/>
-        <w:rPr>
-          <w:rFonts w:ascii="Times New Roman" w:eastAsia="Times New Roman" w:hAnsi="Times New Roman" w:cs="Times New Roman"/>
-          <w:sz w:val="24"/>
-          <w:szCs w:val="24"/>
-        </w:rPr>
-      </w:pPr>
-    </w:p>
-    <w:p>
-      <w:pPr>
-        <w:pStyle w:val="Body"/>
-        <w:rPr>
-          <w:rFonts w:ascii="Times New Roman" w:eastAsia="Times New Roman" w:hAnsi="Times New Roman" w:cs="Times New Roman"/>
-          <w:sz w:val="24"/>
-          <w:szCs w:val="24"/>
-        </w:rPr>
-      </w:pPr>
-      <w:r>
-        <w:rPr>
-          <w:rFonts w:ascii="Times New Roman" w:hAnsi="Times New Roman"/>
-          <w:sz w:val="24"/>
-          <w:szCs w:val="24"/>
-        </w:rPr>
-        <w:t>Derek: This project is not necessary for me either, since I’m defending my dissertation on a different topic. But I am gradually transitioning into working on philosophy of action. And I hope that this project can help me narrow down my research focus on some particular aspects of action.</w:t>
-      </w:r>
-    </w:p>
-    <w:p>
-      <w:pPr>
-        <w:pStyle w:val="Body"/>
-        <w:rPr>
-          <w:rFonts w:ascii="Times New Roman" w:eastAsia="Times New Roman" w:hAnsi="Times New Roman" w:cs="Times New Roman"/>
-          <w:sz w:val="24"/>
-          <w:szCs w:val="24"/>
-        </w:rPr>
-      </w:pPr>
-    </w:p>
-    <w:p>
-      <w:pPr>
-        <w:pStyle w:val="Body"/>
-        <w:rPr>
-          <w:rFonts w:ascii="Times New Roman" w:eastAsia="Times New Roman" w:hAnsi="Times New Roman" w:cs="Times New Roman"/>
-          <w:b/>
-          <w:bCs/>
-          <w:sz w:val="24"/>
-          <w:szCs w:val="24"/>
-        </w:rPr>
-      </w:pPr>
-      <w:r>
-        <w:rPr>
-          <w:rFonts w:ascii="Times New Roman" w:hAnsi="Times New Roman"/>
-          <w:b/>
-          <w:bCs/>
-          <w:sz w:val="24"/>
-          <w:szCs w:val="24"/>
-        </w:rPr>
-        <w:t>How does your relationship with your advisor work?</w:t>
-      </w:r>
-    </w:p>
-    <w:p>
-      <w:pPr>
-        <w:pStyle w:val="Body"/>
-        <w:rPr>
-          <w:rFonts w:ascii="Times New Roman" w:eastAsia="Times New Roman" w:hAnsi="Times New Roman" w:cs="Times New Roman"/>
-          <w:sz w:val="24"/>
-          <w:szCs w:val="24"/>
-        </w:rPr>
-      </w:pPr>
-    </w:p>
-    <w:p>
-      <w:pPr>
-        <w:pStyle w:val="Body"/>
-        <w:rPr>
-          <w:rFonts w:ascii="Times New Roman" w:eastAsia="Times New Roman" w:hAnsi="Times New Roman" w:cs="Times New Roman"/>
-          <w:sz w:val="24"/>
-          <w:szCs w:val="24"/>
-        </w:rPr>
-      </w:pPr>
-      <w:r>
-        <w:rPr>
-          <w:rFonts w:ascii="Times New Roman" w:hAnsi="Times New Roman"/>
-          <w:sz w:val="24"/>
-          <w:szCs w:val="24"/>
-        </w:rPr>
-        <w:t xml:space="preserve">Mark: My advisor is happy with staying hands off with my research. </w:t>
-      </w:r>
-      <w:r>
-        <w:rPr>
-          <w:rFonts w:ascii="Times New Roman" w:hAnsi="Times New Roman"/>
-          <w:sz w:val="24"/>
-          <w:szCs w:val="24"/>
-        </w:rPr>
-        <w:t>Even so, b</w:t>
-      </w:r>
-      <w:r>
-        <w:rPr>
-          <w:rFonts w:ascii="Times New Roman" w:hAnsi="Times New Roman"/>
-          <w:sz w:val="24"/>
-          <w:szCs w:val="24"/>
-        </w:rPr>
-        <w:t xml:space="preserve">eing as </w:t>
-      </w:r>
-      <w:r>
-        <w:rPr>
-          <w:rFonts w:ascii="Times New Roman" w:hAnsi="Times New Roman"/>
-          <w:sz w:val="24"/>
-          <w:szCs w:val="24"/>
-        </w:rPr>
-        <w:t>early</w:t>
-      </w:r>
-      <w:r>
-        <w:rPr>
-          <w:rFonts w:ascii="Times New Roman" w:hAnsi="Times New Roman"/>
-          <w:sz w:val="24"/>
-          <w:szCs w:val="24"/>
-        </w:rPr>
-        <w:t xml:space="preserve"> as I am with re</w:t>
-      </w:r>
-      <w:r>
-        <w:rPr>
-          <w:rFonts w:ascii="Times New Roman" w:hAnsi="Times New Roman"/>
-          <w:sz w:val="24"/>
-          <w:szCs w:val="24"/>
-        </w:rPr>
-        <w:t>search</w:t>
-      </w:r>
-      <w:r>
-        <w:rPr>
-          <w:rFonts w:ascii="Times New Roman" w:hAnsi="Times New Roman"/>
-          <w:sz w:val="24"/>
-          <w:szCs w:val="24"/>
-        </w:rPr>
-        <w:t>,</w:t>
-      </w:r>
-      <w:r>
-        <w:rPr>
-          <w:rFonts w:ascii="Times New Roman" w:hAnsi="Times New Roman"/>
-          <w:sz w:val="24"/>
-          <w:szCs w:val="24"/>
-        </w:rPr>
-        <w:t xml:space="preserve"> I do seek his input a lot</w:t>
-      </w:r>
-      <w:r>
-        <w:rPr>
-          <w:rFonts w:ascii="Times New Roman" w:hAnsi="Times New Roman"/>
-          <w:sz w:val="24"/>
-          <w:szCs w:val="24"/>
-        </w:rPr>
-        <w:t>.</w:t>
-      </w:r>
-      <w:r>
-        <w:rPr>
-          <w:rFonts w:ascii="Times New Roman" w:hAnsi="Times New Roman"/>
-          <w:sz w:val="24"/>
-          <w:szCs w:val="24"/>
-        </w:rPr>
-        <w:t xml:space="preserve"> I have found it to be very helpful.</w:t>
-      </w:r>
-    </w:p>
-    <w:p>
-      <w:pPr>
-        <w:pStyle w:val="Body"/>
-        <w:rPr>
-          <w:rFonts w:ascii="Times New Roman" w:eastAsia="Times New Roman" w:hAnsi="Times New Roman" w:cs="Times New Roman"/>
-          <w:sz w:val="24"/>
-          <w:szCs w:val="24"/>
-        </w:rPr>
-      </w:pPr>
-    </w:p>
-    <w:p>
-      <w:pPr>
-        <w:pStyle w:val="Body"/>
-        <w:rPr>
-          <w:rFonts w:ascii="Times New Roman" w:eastAsia="Times New Roman" w:hAnsi="Times New Roman" w:cs="Times New Roman"/>
-          <w:sz w:val="24"/>
-          <w:szCs w:val="24"/>
-        </w:rPr>
-      </w:pPr>
-      <w:r>
-        <w:rPr>
-          <w:rFonts w:ascii="Times New Roman" w:hAnsi="Times New Roman"/>
-          <w:sz w:val="24"/>
-          <w:szCs w:val="24"/>
-        </w:rPr>
-        <w:t>Derek: My advisor for this project is pretty hands off too, partly because he is on leave this semester. But he is happy to meet and discuss any issue that arises.</w:t>
-      </w:r>
-    </w:p>
-    <w:p>
-      <w:pPr>
-        <w:pStyle w:val="Body"/>
-        <w:rPr>
-          <w:rFonts w:ascii="Times New Roman" w:eastAsia="Times New Roman" w:hAnsi="Times New Roman" w:cs="Times New Roman"/>
-          <w:sz w:val="24"/>
-          <w:szCs w:val="24"/>
-        </w:rPr>
-      </w:pPr>
-    </w:p>
-    <w:p>
-      <w:pPr>
-        <w:pStyle w:val="Body"/>
-        <w:rPr>
-          <w:rFonts w:ascii="Times New Roman" w:eastAsia="Times New Roman" w:hAnsi="Times New Roman" w:cs="Times New Roman"/>
-          <w:b/>
-          <w:bCs/>
-          <w:sz w:val="24"/>
-          <w:szCs w:val="24"/>
-        </w:rPr>
-      </w:pPr>
-      <w:r>
-        <w:rPr>
-          <w:rFonts w:ascii="Times New Roman" w:hAnsi="Times New Roman"/>
-          <w:b/>
-          <w:bCs/>
-          <w:sz w:val="24"/>
-          <w:szCs w:val="24"/>
-        </w:rPr>
         <w:t>What is your working style?  What do I need to know about your typical schedule?</w:t>
       </w:r>
     </w:p>
@@ -621,16 +565,7 @@
           <w:sz w:val="24"/>
           <w:szCs w:val="24"/>
         </w:rPr>
-        <w:t xml:space="preserve"> in my courses from </w:t>
-      </w:r>
-      <w:r>
-        <w:rPr>
-          <w:rFonts w:ascii="Times New Roman" w:hAnsi="Times New Roman"/>
-          <w:sz w:val="24"/>
-          <w:szCs w:val="24"/>
-        </w:rPr>
-        <w:lastRenderedPageBreak/>
-        <w:t>week to week. I am trying to get a little done every week regardless, and I've liked our weekly meetings. I'm not a huge morning person and typically work from around 10:00 - 7:00 M-F and then 11:00-3:00 on Saturday and Sunday.</w:t>
+        <w:t xml:space="preserve"> in my courses from week to week. I am trying to get a little done every week regardless, and I've liked our weekly meetings. I'm not a huge morning person and typically work from around 10:00 - 7:00 M-F and then 11:00-3:00 on Saturday and Sunday.</w:t>
       </w:r>
     </w:p>
     <w:p>

</xml_diff>